<commit_message>
decided on appropriate mechanisms to use after doing various anova and tukey posthoc corrections, also incorporated minor shadowing
</commit_message>
<xml_diff>
--- a/Thesis/Thesis.docx
+++ b/Thesis/Thesis.docx
@@ -143,8 +143,6 @@
         </w:rPr>
         <w:t>.</w:t>
       </w:r>
-      <w:bookmarkStart w:id="0" w:name="_GoBack"/>
-      <w:bookmarkEnd w:id="0"/>
     </w:p>
     <w:p>
       <w:pPr>
@@ -2408,7 +2406,19 @@
         <w:rPr>
           <w:lang w:val="en-US"/>
         </w:rPr>
-        <w:t xml:space="preserve">in (1, </w:t>
+        <w:t xml:space="preserve">in </w:t>
+      </w:r>
+      <w:r>
+        <w:rPr>
+          <w:lang w:val="en-US"/>
+        </w:rPr>
+        <w:t xml:space="preserve">the </w:t>
+      </w:r>
+      <w:r>
+        <w:rPr>
+          <w:lang w:val="en-US"/>
+        </w:rPr>
+        <w:t xml:space="preserve">(1, </w:t>
       </w:r>
       <w:r>
         <w:rPr>
@@ -2544,7 +2554,19 @@
         <w:rPr>
           <w:lang w:val="en-US"/>
         </w:rPr>
-        <w:t>Covariance Matrix Adaptation – Evolutionary Strategies is one of the most powerful black box optimization techniques in the field of Evolutionary Strategies.</w:t>
+        <w:t>Covariance Matrix Adaptation – Evolution</w:t>
+      </w:r>
+      <w:r>
+        <w:rPr>
+          <w:lang w:val="en-US"/>
+        </w:rPr>
+        <w:t xml:space="preserve"> </w:t>
+      </w:r>
+      <w:r>
+        <w:rPr>
+          <w:lang w:val="en-US"/>
+        </w:rPr>
+        <w:t>Strategies is one of the most powerful black box optimization techniques in the field of Evolutionary Strategies.</w:t>
       </w:r>
       <w:r>
         <w:rPr>
@@ -2678,7 +2700,14 @@
           <w:rFonts w:eastAsiaTheme="minorEastAsia"/>
           <w:lang w:val="en-US"/>
         </w:rPr>
-        <w:t xml:space="preserve"> undergoes an eigen decomposition. This decomposes the matrix into eigenvectors (which determine the direction of the search space) and eigenvalues (which determine the scale of the eigenvectors). Therefore, the process of sampling new solutions is shown below in Equation 2</w:t>
+        <w:t xml:space="preserve"> undergoes an eigen decomposition. This decomposes the matrix into eigenvectors (which determine the direction of the search space) and eigenvalues (which determine the scale of the eigenvectors). Therefore, the process of sampling new solutions is shown below in Equation </w:t>
+      </w:r>
+      <w:r>
+        <w:rPr>
+          <w:rFonts w:eastAsiaTheme="minorEastAsia"/>
+          <w:lang w:val="en-US"/>
+        </w:rPr>
+        <w:t>4</w:t>
       </w:r>
       <w:r>
         <w:rPr>
@@ -2803,7 +2832,7 @@
             </w:rPr>
             <m:t xml:space="preserve">' = </m:t>
           </m:r>
-          <w:bookmarkStart w:id="1" w:name="_Hlk16847781"/>
+          <w:bookmarkStart w:id="0" w:name="_Hlk16847781"/>
           <m:d>
             <m:dPr>
               <m:begChr m:val="〈"/>
@@ -2826,7 +2855,7 @@
               </m:r>
             </m:e>
           </m:d>
-          <w:bookmarkEnd w:id="1"/>
+          <w:bookmarkEnd w:id="0"/>
           <m:r>
             <w:rPr>
               <w:rFonts w:ascii="Cambria Math" w:eastAsiaTheme="minorEastAsia" w:hAnsi="Cambria Math"/>
@@ -3225,7 +3254,7 @@
           <w:shd w:val="clear" w:color="auto" w:fill="FFFFFF"/>
         </w:rPr>
       </w:pPr>
-      <w:bookmarkStart w:id="2" w:name="_Hlk16867884"/>
+      <w:bookmarkStart w:id="1" w:name="_Hlk16867884"/>
       <m:oMath>
         <m:r>
           <m:rPr>
@@ -3338,7 +3367,7 @@
           </m:e>
         </m:nary>
       </m:oMath>
-      <w:bookmarkEnd w:id="2"/>
+      <w:bookmarkEnd w:id="1"/>
       <w:r>
         <w:rPr>
           <w:rFonts w:ascii="Cambria Math" w:eastAsiaTheme="minorEastAsia" w:hAnsi="Cambria Math" w:cs="Cambria Math"/>
@@ -11460,7 +11489,7 @@
         </w:rPr>
         <w:tab/>
       </w:r>
-      <w:bookmarkStart w:id="3" w:name="_Hlk17629037"/>
+      <w:bookmarkStart w:id="2" w:name="_Hlk17629037"/>
       <w:r>
         <w:rPr>
           <w:b/>
@@ -11498,7 +11527,7 @@
         </w:rPr>
         <w:t>) - CMA-ES</w:t>
       </w:r>
-      <w:bookmarkEnd w:id="3"/>
+      <w:bookmarkEnd w:id="2"/>
     </w:p>
     <w:p>
       <w:pPr>
@@ -12092,19 +12121,14 @@
     </w:p>
     <w:p>
       <w:pPr>
-        <w:rPr>
+        <w:spacing w:line="480" w:lineRule="auto"/>
+        <w:rPr>
+          <w:rFonts w:eastAsiaTheme="minorEastAsia"/>
           <w:lang w:val="en-US"/>
         </w:rPr>
       </w:pPr>
-    </w:p>
-    <w:p>
-      <w:pPr>
-        <w:spacing w:line="480" w:lineRule="auto"/>
-        <w:rPr>
-          <w:rFonts w:eastAsiaTheme="minorEastAsia"/>
-          <w:lang w:val="en-US"/>
-        </w:rPr>
-      </w:pPr>
+      <w:bookmarkStart w:id="3" w:name="_GoBack"/>
+      <w:bookmarkEnd w:id="3"/>
     </w:p>
     <w:p>
       <w:pPr>
@@ -14292,7 +14316,7 @@
 </file>
 
 <file path=customXml/itemProps1.xml><?xml version="1.0" encoding="utf-8"?>
-<ds:datastoreItem xmlns:ds="http://schemas.openxmlformats.org/officeDocument/2006/customXml" ds:itemID="{142ABEB8-DBA1-4904-82B2-82C0A3FB769E}">
+<ds:datastoreItem xmlns:ds="http://schemas.openxmlformats.org/officeDocument/2006/customXml" ds:itemID="{EF603C22-CA50-4A2E-80F6-947DADD9EDC9}">
   <ds:schemaRefs>
     <ds:schemaRef ds:uri="http://schemas.openxmlformats.org/officeDocument/2006/bibliography"/>
   </ds:schemaRefs>

</xml_diff>